<commit_message>
Changed template of raschet
</commit_message>
<xml_diff>
--- a/src/main/resources/raschet.docx
+++ b/src/main/resources/raschet.docx
@@ -1,12 +1,14 @@
 
 <file path=word/document.xml><?xml version="1.0" encoding="utf-8"?>
-<w:document xmlns:wpc="http://schemas.microsoft.com/office/word/2010/wordprocessingCanvas" xmlns:cx="http://schemas.microsoft.com/office/drawing/2014/chartex" xmlns:cx1="http://schemas.microsoft.com/office/drawing/2015/9/8/chartex" xmlns:cx2="http://schemas.microsoft.com/office/drawing/2015/10/21/chartex" xmlns:cx3="http://schemas.microsoft.com/office/drawing/2016/5/9/chartex" xmlns:cx4="http://schemas.microsoft.com/office/drawing/2016/5/10/chartex" xmlns:cx5="http://schemas.microsoft.com/office/drawing/2016/5/11/chartex" xmlns:cx6="http://schemas.microsoft.com/office/drawing/2016/5/12/chartex" xmlns:cx7="http://schemas.microsoft.com/office/drawing/2016/5/13/chartex" xmlns:cx8="http://schemas.microsoft.com/office/drawing/2016/5/14/chartex" xmlns:mc="http://schemas.openxmlformats.org/markup-compatibility/2006" xmlns:aink="http://schemas.microsoft.com/office/drawing/2016/ink" xmlns:am3d="http://schemas.microsoft.com/office/drawing/2017/model3d" xmlns:o="urn:schemas-microsoft-com:office:office" xmlns:r="http://schemas.openxmlformats.org/officeDocument/2006/relationships" xmlns:m="http://schemas.openxmlformats.org/officeDocument/2006/math" xmlns:v="urn:schemas-microsoft-com:vml" xmlns:wp14="http://schemas.microsoft.com/office/word/2010/wordprocessingDrawing" xmlns:wp="http://schemas.openxmlformats.org/drawingml/2006/wordprocessingDrawing" xmlns:w10="urn:schemas-microsoft-com:office:word" xmlns:w="http://schemas.openxmlformats.org/wordprocessingml/2006/main" xmlns:w14="http://schemas.microsoft.com/office/word/2010/wordml" xmlns:w15="http://schemas.microsoft.com/office/word/2012/wordml" xmlns:w16cid="http://schemas.microsoft.com/office/word/2016/wordml/cid" xmlns:w16se="http://schemas.microsoft.com/office/word/2015/wordml/symex" xmlns:wpg="http://schemas.microsoft.com/office/word/2010/wordprocessingGroup" xmlns:wpi="http://schemas.microsoft.com/office/word/2010/wordprocessingInk" xmlns:wne="http://schemas.microsoft.com/office/word/2006/wordml" xmlns:wps="http://schemas.microsoft.com/office/word/2010/wordprocessingShape" mc:Ignorable="w14 w15 w16se w16cid wp14">
+<w:document xmlns:o="urn:schemas-microsoft-com:office:office" xmlns:r="http://schemas.openxmlformats.org/officeDocument/2006/relationships" xmlns:v="urn:schemas-microsoft-com:vml" xmlns:w="http://schemas.openxmlformats.org/wordprocessingml/2006/main" xmlns:w10="urn:schemas-microsoft-com:office:word" xmlns:wp="http://schemas.openxmlformats.org/drawingml/2006/wordprocessingDrawing" xmlns:wps="http://schemas.microsoft.com/office/word/2010/wordprocessingShape" xmlns:wpg="http://schemas.microsoft.com/office/word/2010/wordprocessingGroup" xmlns:mc="http://schemas.openxmlformats.org/markup-compatibility/2006" xmlns:wp14="http://schemas.microsoft.com/office/word/2010/wordprocessingDrawing" xmlns:w14="http://schemas.microsoft.com/office/word/2010/wordml" mc:Ignorable="w14 wp14">
   <w:body>
     <w:p>
       <w:pPr>
+        <w:pStyle w:val="Normal"/>
         <w:jc w:val="center"/>
         <w:rPr>
           <w:rFonts w:ascii="Calibri" w:hAnsi="Calibri" w:cs="Calibri"/>
+          <w:b/>
           <w:b/>
           <w:color w:val="000000"/>
           <w:sz w:val="28"/>
@@ -15,7 +17,7 @@
       </w:pPr>
       <w:r>
         <w:rPr>
-          <w:rFonts w:ascii="Calibri" w:hAnsi="Calibri" w:cs="Calibri"/>
+          <w:rFonts w:cs="Calibri" w:ascii="Calibri" w:hAnsi="Calibri"/>
           <w:b/>
           <w:color w:val="000000"/>
           <w:sz w:val="28"/>
@@ -26,9 +28,11 @@
     </w:p>
     <w:p>
       <w:pPr>
+        <w:pStyle w:val="Normal"/>
         <w:jc w:val="center"/>
         <w:rPr>
           <w:rFonts w:ascii="Calibri" w:hAnsi="Calibri" w:cs="Calibri"/>
+          <w:b/>
           <w:b/>
           <w:color w:val="000000"/>
           <w:sz w:val="28"/>
@@ -37,7 +41,7 @@
       </w:pPr>
       <w:r>
         <w:rPr>
-          <w:rFonts w:ascii="Calibri" w:hAnsi="Calibri" w:cs="Calibri"/>
+          <w:rFonts w:cs="Calibri" w:ascii="Calibri" w:hAnsi="Calibri"/>
           <w:b/>
           <w:color w:val="000000"/>
           <w:sz w:val="28"/>
@@ -48,6 +52,7 @@
     </w:p>
     <w:p>
       <w:pPr>
+        <w:pStyle w:val="Normal"/>
         <w:jc w:val="center"/>
         <w:rPr>
           <w:bCs/>
@@ -73,11 +78,12 @@
           <w:sz w:val="28"/>
           <w:szCs w:val="28"/>
         </w:rPr>
-        <w:t>тоимости текущего ремонта оборудования, использованного при проведении экспертизы, приходящейся на 1 час работы эксперта (специалиста)</w:t>
+        <w:t>тоимости текущего ремонта оборудования, использованного при проведении [EXP_TYPE] №[NUMBER] от [FINISH_DATE], приходящейся на 1 час работы эксперта (специалиста)</w:t>
       </w:r>
     </w:p>
     <w:p>
       <w:pPr>
+        <w:pStyle w:val="Normal"/>
         <w:ind w:left="-360" w:firstLine="180"/>
         <w:jc w:val="center"/>
         <w:rPr>
@@ -86,10 +92,18 @@
           <w:szCs w:val="28"/>
         </w:rPr>
       </w:pPr>
+      <w:r>
+        <w:rPr>
+          <w:color w:val="000000"/>
+          <w:sz w:val="28"/>
+          <w:szCs w:val="28"/>
+        </w:rPr>
+      </w:r>
     </w:p>
     <w:tbl>
       <w:tblPr>
         <w:tblW w:w="10416" w:type="dxa"/>
+        <w:jc w:val="left"/>
         <w:tblInd w:w="-113" w:type="dxa"/>
         <w:tblBorders>
           <w:top w:val="single" w:sz="4" w:space="0" w:color="000000"/>
@@ -101,28 +115,33 @@
           <w:top w:w="57" w:type="dxa"/>
           <w:left w:w="103" w:type="dxa"/>
           <w:bottom w:w="57" w:type="dxa"/>
+          <w:right w:w="108" w:type="dxa"/>
         </w:tblCellMar>
-        <w:tblLook w:val="04A0" w:firstRow="1" w:lastRow="0" w:firstColumn="1" w:lastColumn="0" w:noHBand="0" w:noVBand="1"/>
+        <w:tblLook w:lastRow="0" w:firstRow="1" w:lastColumn="0" w:firstColumn="1" w:val="04a0" w:noHBand="0" w:noVBand="1"/>
       </w:tblPr>
       <w:tblGrid>
-        <w:gridCol w:w="589"/>
-        <w:gridCol w:w="5027"/>
-        <w:gridCol w:w="3168"/>
-        <w:gridCol w:w="1632"/>
+        <w:gridCol w:w="681"/>
+        <w:gridCol w:w="4936"/>
+        <w:gridCol w:w="3167"/>
+        <w:gridCol w:w="1631"/>
       </w:tblGrid>
       <w:tr>
+        <w:trPr/>
         <w:tc>
           <w:tcPr>
-            <w:tcW w:w="589" w:type="dxa"/>
+            <w:tcW w:w="681" w:type="dxa"/>
             <w:tcBorders>
               <w:top w:val="single" w:sz="4" w:space="0" w:color="000000"/>
               <w:left w:val="single" w:sz="4" w:space="0" w:color="000000"/>
               <w:bottom w:val="single" w:sz="4" w:space="0" w:color="000000"/>
+              <w:insideH w:val="single" w:sz="4" w:space="0" w:color="000000"/>
             </w:tcBorders>
+            <w:shd w:fill="auto" w:val="clear"/>
             <w:vAlign w:val="center"/>
           </w:tcPr>
           <w:p>
             <w:pPr>
+              <w:pStyle w:val="Normal"/>
               <w:jc w:val="center"/>
               <w:rPr>
                 <w:color w:val="000000"/>
@@ -136,22 +155,33 @@
                 <w:sz w:val="28"/>
                 <w:szCs w:val="28"/>
               </w:rPr>
-              <w:t>№ п/п</w:t>
+              <w:t xml:space="preserve">№ </w:t>
+            </w:r>
+            <w:r>
+              <w:rPr>
+                <w:color w:val="000000"/>
+                <w:sz w:val="28"/>
+                <w:szCs w:val="28"/>
+              </w:rPr>
+              <w:t>п/п</w:t>
             </w:r>
           </w:p>
         </w:tc>
         <w:tc>
           <w:tcPr>
-            <w:tcW w:w="5027" w:type="dxa"/>
+            <w:tcW w:w="4936" w:type="dxa"/>
             <w:tcBorders>
               <w:top w:val="single" w:sz="4" w:space="0" w:color="000000"/>
               <w:left w:val="single" w:sz="4" w:space="0" w:color="000000"/>
               <w:bottom w:val="single" w:sz="4" w:space="0" w:color="000000"/>
+              <w:insideH w:val="single" w:sz="4" w:space="0" w:color="000000"/>
             </w:tcBorders>
+            <w:shd w:fill="auto" w:val="clear"/>
             <w:vAlign w:val="center"/>
           </w:tcPr>
           <w:p>
             <w:pPr>
+              <w:pStyle w:val="Normal"/>
               <w:jc w:val="center"/>
               <w:rPr>
                 <w:color w:val="000000"/>
@@ -171,17 +201,19 @@
         </w:tc>
         <w:tc>
           <w:tcPr>
-            <w:tcW w:w="3168" w:type="dxa"/>
+            <w:tcW w:w="3167" w:type="dxa"/>
             <w:tcBorders>
               <w:top w:val="single" w:sz="4" w:space="0" w:color="000000"/>
               <w:left w:val="single" w:sz="4" w:space="0" w:color="000000"/>
               <w:bottom w:val="single" w:sz="4" w:space="0" w:color="000000"/>
+              <w:insideH w:val="single" w:sz="4" w:space="0" w:color="000000"/>
             </w:tcBorders>
-            <w:shd w:val="clear" w:color="auto" w:fill="auto"/>
+            <w:shd w:fill="auto" w:val="clear"/>
             <w:vAlign w:val="center"/>
           </w:tcPr>
           <w:p>
             <w:pPr>
+              <w:pStyle w:val="Normal"/>
               <w:jc w:val="center"/>
               <w:rPr>
                 <w:color w:val="000000"/>
@@ -201,18 +233,21 @@
         </w:tc>
         <w:tc>
           <w:tcPr>
-            <w:tcW w:w="1632" w:type="dxa"/>
+            <w:tcW w:w="1631" w:type="dxa"/>
             <w:tcBorders>
               <w:top w:val="single" w:sz="4" w:space="0" w:color="000000"/>
               <w:left w:val="single" w:sz="4" w:space="0" w:color="000000"/>
               <w:bottom w:val="single" w:sz="4" w:space="0" w:color="000000"/>
               <w:right w:val="single" w:sz="4" w:space="0" w:color="000000"/>
+              <w:insideH w:val="single" w:sz="4" w:space="0" w:color="000000"/>
+              <w:insideV w:val="single" w:sz="4" w:space="0" w:color="000000"/>
             </w:tcBorders>
-            <w:shd w:val="clear" w:color="auto" w:fill="auto"/>
+            <w:shd w:fill="auto" w:val="clear"/>
             <w:vAlign w:val="center"/>
           </w:tcPr>
           <w:p>
             <w:pPr>
+              <w:pStyle w:val="Normal"/>
               <w:jc w:val="center"/>
               <w:rPr>
                 <w:color w:val="000000"/>
@@ -234,8 +269,9 @@
     </w:tbl>
     <w:p>
       <w:pPr>
+        <w:pStyle w:val="Normal"/>
         <w:tabs>
-          <w:tab w:val="left" w:pos="3912"/>
+          <w:tab w:val="left" w:pos="3912" w:leader="none"/>
         </w:tabs>
         <w:rPr>
           <w:color w:val="000000"/>
@@ -244,33 +280,50 @@
           <w:lang w:val="en-US"/>
         </w:rPr>
       </w:pPr>
+      <w:r>
+        <w:rPr>
+          <w:color w:val="000000"/>
+          <w:sz w:val="28"/>
+          <w:szCs w:val="28"/>
+          <w:lang w:val="en-US"/>
+        </w:rPr>
+      </w:r>
     </w:p>
     <w:tbl>
       <w:tblPr>
         <w:tblStyle w:val="TableGrid"/>
-        <w:tblW w:w="0" w:type="auto"/>
+        <w:tblW w:w="10380" w:type="dxa"/>
+        <w:jc w:val="left"/>
         <w:tblInd w:w="-72" w:type="dxa"/>
-        <w:tblBorders>
-          <w:top w:val="none" w:sz="0" w:space="0" w:color="auto"/>
-          <w:left w:val="none" w:sz="0" w:space="0" w:color="auto"/>
-          <w:bottom w:val="none" w:sz="0" w:space="0" w:color="auto"/>
-          <w:right w:val="none" w:sz="0" w:space="0" w:color="auto"/>
-          <w:insideV w:val="none" w:sz="0" w:space="0" w:color="auto"/>
-        </w:tblBorders>
-        <w:tblLook w:val="04A0" w:firstRow="1" w:lastRow="0" w:firstColumn="1" w:lastColumn="0" w:noHBand="0" w:noVBand="1"/>
+        <w:tblCellMar>
+          <w:top w:w="0" w:type="dxa"/>
+          <w:left w:w="113" w:type="dxa"/>
+          <w:bottom w:w="0" w:type="dxa"/>
+          <w:right w:w="108" w:type="dxa"/>
+        </w:tblCellMar>
+        <w:tblLook w:noVBand="1" w:val="04a0" w:noHBand="0" w:lastColumn="0" w:firstColumn="1" w:lastRow="0" w:firstRow="1"/>
       </w:tblPr>
       <w:tblGrid>
         <w:gridCol w:w="10380"/>
       </w:tblGrid>
       <w:tr>
+        <w:trPr/>
         <w:tc>
           <w:tcPr>
             <w:tcW w:w="10380" w:type="dxa"/>
+            <w:tcBorders>
+              <w:top w:val="nil"/>
+              <w:left w:val="nil"/>
+              <w:right w:val="nil"/>
+              <w:insideV w:val="nil"/>
+            </w:tcBorders>
+            <w:shd w:fill="auto" w:val="clear"/>
           </w:tcPr>
           <w:p>
             <w:pPr>
+              <w:pStyle w:val="Normal"/>
               <w:tabs>
-                <w:tab w:val="left" w:pos="3912"/>
+                <w:tab w:val="left" w:pos="3912" w:leader="none"/>
               </w:tabs>
               <w:rPr>
                 <w:color w:val="000000"/>
@@ -291,14 +344,25 @@
         </w:tc>
       </w:tr>
       <w:tr>
+        <w:trPr/>
         <w:tc>
           <w:tcPr>
             <w:tcW w:w="10380" w:type="dxa"/>
+            <w:tcBorders>
+              <w:top w:val="nil"/>
+              <w:left w:val="nil"/>
+              <w:bottom w:val="nil"/>
+              <w:right w:val="nil"/>
+              <w:insideH w:val="nil"/>
+              <w:insideV w:val="nil"/>
+            </w:tcBorders>
+            <w:shd w:fill="auto" w:val="clear"/>
           </w:tcPr>
           <w:p>
             <w:pPr>
+              <w:pStyle w:val="Normal"/>
               <w:tabs>
-                <w:tab w:val="left" w:pos="3912"/>
+                <w:tab w:val="left" w:pos="3912" w:leader="none"/>
               </w:tabs>
               <w:rPr>
                 <w:color w:val="000000"/>
@@ -320,8 +384,9 @@
     </w:tbl>
     <w:p>
       <w:pPr>
+        <w:pStyle w:val="Normal"/>
         <w:tabs>
-          <w:tab w:val="left" w:pos="3912"/>
+          <w:tab w:val="left" w:pos="3912" w:leader="none"/>
         </w:tabs>
         <w:rPr>
           <w:color w:val="000000"/>
@@ -330,54 +395,82 @@
           <w:lang w:val="en-US"/>
         </w:rPr>
       </w:pPr>
+      <w:r>
+        <w:rPr>
+          <w:color w:val="000000"/>
+          <w:sz w:val="28"/>
+          <w:szCs w:val="28"/>
+          <w:lang w:val="en-US"/>
+        </w:rPr>
+      </w:r>
       <w:bookmarkStart w:id="0" w:name="_GoBack"/>
-      <w:bookmarkEnd w:id="0"/>
+      <w:bookmarkStart w:id="1" w:name="_GoBack"/>
+      <w:bookmarkEnd w:id="1"/>
     </w:p>
     <w:tbl>
       <w:tblPr>
         <w:tblW w:w="10347" w:type="dxa"/>
+        <w:jc w:val="left"/>
         <w:tblInd w:w="-113" w:type="dxa"/>
+        <w:tblBorders>
+          <w:bottom w:val="single" w:sz="4" w:space="0" w:color="000000"/>
+          <w:insideH w:val="single" w:sz="4" w:space="0" w:color="000000"/>
+        </w:tblBorders>
         <w:tblCellMar>
           <w:top w:w="57" w:type="dxa"/>
           <w:left w:w="103" w:type="dxa"/>
           <w:bottom w:w="57" w:type="dxa"/>
+          <w:right w:w="108" w:type="dxa"/>
         </w:tblCellMar>
-        <w:tblLook w:val="04A0" w:firstRow="1" w:lastRow="0" w:firstColumn="1" w:lastColumn="0" w:noHBand="0" w:noVBand="1"/>
+        <w:tblLook w:noVBand="1" w:val="04a0" w:noHBand="0" w:lastColumn="0" w:firstColumn="1" w:lastRow="0" w:firstRow="1"/>
       </w:tblPr>
       <w:tblGrid>
-        <w:gridCol w:w="3816"/>
-        <w:gridCol w:w="450"/>
-        <w:gridCol w:w="2011"/>
+        <w:gridCol w:w="3814"/>
+        <w:gridCol w:w="452"/>
+        <w:gridCol w:w="2009"/>
         <w:gridCol w:w="599"/>
-        <w:gridCol w:w="3471"/>
+        <w:gridCol w:w="3473"/>
       </w:tblGrid>
       <w:tr>
         <w:trPr>
-          <w:trHeight w:val="697"/>
+          <w:trHeight w:val="697" w:hRule="atLeast"/>
         </w:trPr>
         <w:tc>
           <w:tcPr>
-            <w:tcW w:w="3816" w:type="dxa"/>
+            <w:tcW w:w="3814" w:type="dxa"/>
             <w:tcBorders>
-              <w:bottom w:val="single" w:sz="4" w:space="0" w:color="auto"/>
+              <w:bottom w:val="single" w:sz="4" w:space="0" w:color="000000"/>
+              <w:insideH w:val="single" w:sz="4" w:space="0" w:color="000000"/>
             </w:tcBorders>
-            <w:shd w:val="clear" w:color="auto" w:fill="auto"/>
+            <w:shd w:fill="auto" w:val="clear"/>
           </w:tcPr>
           <w:p>
             <w:pPr>
-              <w:snapToGrid w:val="0"/>
+              <w:pStyle w:val="Normal"/>
+              <w:snapToGrid w:val="false"/>
               <w:jc w:val="center"/>
               <w:rPr>
                 <w:b/>
+                <w:b/>
                 <w:color w:val="000000"/>
                 <w:sz w:val="28"/>
                 <w:szCs w:val="28"/>
               </w:rPr>
             </w:pPr>
+            <w:r>
+              <w:rPr>
+                <w:b/>
+                <w:color w:val="000000"/>
+                <w:sz w:val="28"/>
+                <w:szCs w:val="28"/>
+              </w:rPr>
+            </w:r>
           </w:p>
           <w:p>
             <w:pPr>
+              <w:pStyle w:val="Normal"/>
               <w:jc w:val="center"/>
+              <w:rPr/>
             </w:pPr>
             <w:r>
               <w:rPr>
@@ -391,74 +484,104 @@
         </w:tc>
         <w:tc>
           <w:tcPr>
-            <w:tcW w:w="450" w:type="dxa"/>
-            <w:shd w:val="clear" w:color="auto" w:fill="auto"/>
+            <w:tcW w:w="452" w:type="dxa"/>
+            <w:tcBorders>
+              <w:bottom w:val="single" w:sz="4" w:space="0" w:color="000000"/>
+              <w:insideH w:val="single" w:sz="4" w:space="0" w:color="000000"/>
+            </w:tcBorders>
+            <w:shd w:fill="auto" w:val="clear"/>
           </w:tcPr>
           <w:p>
             <w:pPr>
+              <w:pStyle w:val="Normal"/>
               <w:tabs>
-                <w:tab w:val="left" w:pos="3912"/>
+                <w:tab w:val="left" w:pos="3912" w:leader="none"/>
               </w:tabs>
-              <w:snapToGrid w:val="0"/>
+              <w:snapToGrid w:val="false"/>
               <w:rPr>
                 <w:color w:val="000000"/>
                 <w:sz w:val="28"/>
                 <w:szCs w:val="28"/>
               </w:rPr>
             </w:pPr>
+            <w:r>
+              <w:rPr>
+                <w:color w:val="000000"/>
+                <w:sz w:val="28"/>
+                <w:szCs w:val="28"/>
+              </w:rPr>
+            </w:r>
           </w:p>
         </w:tc>
         <w:tc>
           <w:tcPr>
-            <w:tcW w:w="2011" w:type="dxa"/>
+            <w:tcW w:w="2009" w:type="dxa"/>
             <w:tcBorders>
-              <w:bottom w:val="single" w:sz="4" w:space="0" w:color="auto"/>
+              <w:bottom w:val="single" w:sz="4" w:space="0" w:color="000000"/>
+              <w:insideH w:val="single" w:sz="4" w:space="0" w:color="000000"/>
             </w:tcBorders>
-            <w:shd w:val="clear" w:color="auto" w:fill="auto"/>
+            <w:shd w:fill="auto" w:val="clear"/>
             <w:vAlign w:val="bottom"/>
           </w:tcPr>
           <w:p>
             <w:pPr>
+              <w:pStyle w:val="Normal"/>
               <w:tabs>
-                <w:tab w:val="left" w:pos="3912"/>
+                <w:tab w:val="left" w:pos="3912" w:leader="none"/>
               </w:tabs>
-              <w:snapToGrid w:val="0"/>
+              <w:snapToGrid w:val="false"/>
               <w:jc w:val="center"/>
+              <w:rPr/>
             </w:pPr>
+            <w:r>
+              <w:rPr/>
+            </w:r>
           </w:p>
         </w:tc>
         <w:tc>
           <w:tcPr>
             <w:tcW w:w="599" w:type="dxa"/>
-            <w:shd w:val="clear" w:color="auto" w:fill="auto"/>
+            <w:tcBorders>
+              <w:bottom w:val="single" w:sz="4" w:space="0" w:color="000000"/>
+              <w:insideH w:val="single" w:sz="4" w:space="0" w:color="000000"/>
+            </w:tcBorders>
+            <w:shd w:fill="auto" w:val="clear"/>
             <w:vAlign w:val="bottom"/>
           </w:tcPr>
           <w:p>
             <w:pPr>
+              <w:pStyle w:val="Normal"/>
               <w:tabs>
-                <w:tab w:val="left" w:pos="3912"/>
+                <w:tab w:val="left" w:pos="3912" w:leader="none"/>
               </w:tabs>
-              <w:snapToGrid w:val="0"/>
+              <w:snapToGrid w:val="false"/>
               <w:jc w:val="center"/>
+              <w:rPr/>
             </w:pPr>
+            <w:r>
+              <w:rPr/>
+            </w:r>
           </w:p>
         </w:tc>
         <w:tc>
           <w:tcPr>
-            <w:tcW w:w="3471" w:type="dxa"/>
+            <w:tcW w:w="3473" w:type="dxa"/>
             <w:tcBorders>
-              <w:bottom w:val="single" w:sz="4" w:space="0" w:color="auto"/>
+              <w:bottom w:val="single" w:sz="4" w:space="0" w:color="000000"/>
+              <w:insideH w:val="single" w:sz="4" w:space="0" w:color="000000"/>
             </w:tcBorders>
-            <w:shd w:val="clear" w:color="auto" w:fill="auto"/>
+            <w:shd w:fill="auto" w:val="clear"/>
             <w:vAlign w:val="bottom"/>
           </w:tcPr>
           <w:p>
             <w:pPr>
+              <w:pStyle w:val="Normal"/>
               <w:tabs>
-                <w:tab w:val="left" w:pos="3912"/>
+                <w:tab w:val="left" w:pos="3912" w:leader="none"/>
               </w:tabs>
-              <w:snapToGrid w:val="0"/>
+              <w:snapToGrid w:val="false"/>
               <w:jc w:val="center"/>
+              <w:rPr/>
             </w:pPr>
             <w:r>
               <w:rPr>
@@ -473,18 +596,19 @@
       </w:tr>
       <w:tr>
         <w:trPr>
-          <w:trHeight w:val="560"/>
+          <w:trHeight w:val="560" w:hRule="atLeast"/>
         </w:trPr>
         <w:tc>
           <w:tcPr>
-            <w:tcW w:w="3816" w:type="dxa"/>
+            <w:tcW w:w="3814" w:type="dxa"/>
             <w:tcBorders>
-              <w:top w:val="single" w:sz="4" w:space="0" w:color="auto"/>
+              <w:top w:val="single" w:sz="4" w:space="0" w:color="000000"/>
             </w:tcBorders>
-            <w:shd w:val="clear" w:color="auto" w:fill="auto"/>
+            <w:shd w:fill="auto" w:val="clear"/>
           </w:tcPr>
           <w:p>
             <w:pPr>
+              <w:pStyle w:val="Normal"/>
               <w:jc w:val="center"/>
               <w:rPr>
                 <w:color w:val="000000"/>
@@ -504,12 +628,16 @@
         </w:tc>
         <w:tc>
           <w:tcPr>
-            <w:tcW w:w="450" w:type="dxa"/>
-            <w:shd w:val="clear" w:color="auto" w:fill="auto"/>
+            <w:tcW w:w="452" w:type="dxa"/>
+            <w:tcBorders>
+              <w:top w:val="single" w:sz="4" w:space="0" w:color="000000"/>
+            </w:tcBorders>
+            <w:shd w:fill="auto" w:val="clear"/>
           </w:tcPr>
           <w:p>
             <w:pPr>
-              <w:snapToGrid w:val="0"/>
+              <w:pStyle w:val="Normal"/>
+              <w:snapToGrid w:val="false"/>
               <w:jc w:val="center"/>
               <w:rPr>
                 <w:color w:val="000000"/>
@@ -517,19 +645,28 @@
                 <w:szCs w:val="18"/>
               </w:rPr>
             </w:pPr>
+            <w:r>
+              <w:rPr>
+                <w:color w:val="000000"/>
+                <w:sz w:val="18"/>
+                <w:szCs w:val="18"/>
+              </w:rPr>
+            </w:r>
           </w:p>
         </w:tc>
         <w:tc>
           <w:tcPr>
-            <w:tcW w:w="2011" w:type="dxa"/>
+            <w:tcW w:w="2009" w:type="dxa"/>
             <w:tcBorders>
-              <w:top w:val="single" w:sz="4" w:space="0" w:color="auto"/>
+              <w:top w:val="single" w:sz="4" w:space="0" w:color="000000"/>
             </w:tcBorders>
-            <w:shd w:val="clear" w:color="auto" w:fill="auto"/>
+            <w:shd w:fill="auto" w:val="clear"/>
           </w:tcPr>
           <w:p>
             <w:pPr>
+              <w:pStyle w:val="Normal"/>
               <w:jc w:val="center"/>
+              <w:rPr/>
             </w:pPr>
             <w:r>
               <w:rPr>
@@ -542,8 +679,9 @@
           </w:p>
           <w:p>
             <w:pPr>
+              <w:pStyle w:val="Normal"/>
               <w:tabs>
-                <w:tab w:val="left" w:pos="3912"/>
+                <w:tab w:val="left" w:pos="3912" w:leader="none"/>
               </w:tabs>
               <w:rPr>
                 <w:color w:val="000000"/>
@@ -551,16 +689,27 @@
                 <w:szCs w:val="28"/>
               </w:rPr>
             </w:pPr>
+            <w:r>
+              <w:rPr>
+                <w:color w:val="000000"/>
+                <w:sz w:val="28"/>
+                <w:szCs w:val="28"/>
+              </w:rPr>
+            </w:r>
           </w:p>
         </w:tc>
         <w:tc>
           <w:tcPr>
             <w:tcW w:w="599" w:type="dxa"/>
-            <w:shd w:val="clear" w:color="auto" w:fill="auto"/>
+            <w:tcBorders>
+              <w:top w:val="single" w:sz="4" w:space="0" w:color="000000"/>
+            </w:tcBorders>
+            <w:shd w:fill="auto" w:val="clear"/>
           </w:tcPr>
           <w:p>
             <w:pPr>
-              <w:snapToGrid w:val="0"/>
+              <w:pStyle w:val="Normal"/>
+              <w:snapToGrid w:val="false"/>
               <w:jc w:val="center"/>
               <w:rPr>
                 <w:color w:val="000000"/>
@@ -568,18 +717,26 @@
                 <w:szCs w:val="18"/>
               </w:rPr>
             </w:pPr>
+            <w:r>
+              <w:rPr>
+                <w:color w:val="000000"/>
+                <w:sz w:val="18"/>
+                <w:szCs w:val="18"/>
+              </w:rPr>
+            </w:r>
           </w:p>
         </w:tc>
         <w:tc>
           <w:tcPr>
-            <w:tcW w:w="3471" w:type="dxa"/>
+            <w:tcW w:w="3473" w:type="dxa"/>
             <w:tcBorders>
-              <w:top w:val="single" w:sz="4" w:space="0" w:color="auto"/>
+              <w:top w:val="single" w:sz="4" w:space="0" w:color="000000"/>
             </w:tcBorders>
-            <w:shd w:val="clear" w:color="auto" w:fill="auto"/>
+            <w:shd w:fill="auto" w:val="clear"/>
           </w:tcPr>
           <w:p>
             <w:pPr>
+              <w:pStyle w:val="Normal"/>
               <w:jc w:val="center"/>
               <w:rPr>
                 <w:color w:val="000000"/>
@@ -598,8 +755,9 @@
           </w:p>
           <w:p>
             <w:pPr>
+              <w:pStyle w:val="Normal"/>
               <w:tabs>
-                <w:tab w:val="left" w:pos="3912"/>
+                <w:tab w:val="left" w:pos="3912" w:leader="none"/>
               </w:tabs>
               <w:jc w:val="center"/>
               <w:rPr>
@@ -608,11 +766,22 @@
                 <w:szCs w:val="28"/>
               </w:rPr>
             </w:pPr>
+            <w:r>
+              <w:rPr>
+                <w:color w:val="000000"/>
+                <w:sz w:val="28"/>
+                <w:szCs w:val="28"/>
+              </w:rPr>
+            </w:r>
           </w:p>
         </w:tc>
       </w:tr>
     </w:tbl>
     <w:p>
+      <w:pPr>
+        <w:pStyle w:val="Normal"/>
+        <w:rPr/>
+      </w:pPr>
       <w:r>
         <w:rPr>
           <w:color w:val="000000"/>
@@ -633,67 +802,35 @@
     </w:p>
     <w:p>
       <w:pPr>
+        <w:pStyle w:val="Normal"/>
         <w:tabs>
-          <w:tab w:val="left" w:pos="3912"/>
+          <w:tab w:val="left" w:pos="3912" w:leader="none"/>
         </w:tabs>
         <w:jc w:val="center"/>
+        <w:rPr/>
       </w:pPr>
+      <w:r>
+        <w:rPr/>
+      </w:r>
     </w:p>
     <w:sectPr>
-      <w:headerReference w:type="default" r:id="rId6"/>
-      <w:headerReference w:type="first" r:id="rId7"/>
+      <w:headerReference w:type="default" r:id="rId2"/>
+      <w:headerReference w:type="first" r:id="rId3"/>
+      <w:type w:val="nextPage"/>
       <w:pgSz w:w="11906" w:h="16838"/>
-      <w:pgMar w:top="851" w:right="567" w:bottom="907" w:left="1247" w:header="709" w:footer="0" w:gutter="0"/>
-      <w:pgNumType w:start="1"/>
-      <w:cols w:space="720"/>
-      <w:formProt w:val="0"/>
+      <w:pgMar w:left="1247" w:right="567" w:header="709" w:top="851" w:footer="0" w:bottom="907" w:gutter="0"/>
+      <w:pgNumType w:start="1" w:fmt="decimal"/>
+      <w:formProt w:val="false"/>
       <w:titlePg/>
-      <w:docGrid w:linePitch="360"/>
+      <w:textDirection w:val="lrTb"/>
+      <w:docGrid w:type="default" w:linePitch="360" w:charSpace="0"/>
     </w:sectPr>
   </w:body>
 </w:document>
 </file>
 
-<file path=word/endnotes.xml><?xml version="1.0" encoding="utf-8"?>
-<w:endnotes xmlns:wpc="http://schemas.microsoft.com/office/word/2010/wordprocessingCanvas" xmlns:cx="http://schemas.microsoft.com/office/drawing/2014/chartex" xmlns:cx1="http://schemas.microsoft.com/office/drawing/2015/9/8/chartex" xmlns:cx2="http://schemas.microsoft.com/office/drawing/2015/10/21/chartex" xmlns:cx3="http://schemas.microsoft.com/office/drawing/2016/5/9/chartex" xmlns:cx4="http://schemas.microsoft.com/office/drawing/2016/5/10/chartex" xmlns:cx5="http://schemas.microsoft.com/office/drawing/2016/5/11/chartex" xmlns:cx6="http://schemas.microsoft.com/office/drawing/2016/5/12/chartex" xmlns:cx7="http://schemas.microsoft.com/office/drawing/2016/5/13/chartex" xmlns:cx8="http://schemas.microsoft.com/office/drawing/2016/5/14/chartex" xmlns:mc="http://schemas.openxmlformats.org/markup-compatibility/2006" xmlns:aink="http://schemas.microsoft.com/office/drawing/2016/ink" xmlns:am3d="http://schemas.microsoft.com/office/drawing/2017/model3d" xmlns:o="urn:schemas-microsoft-com:office:office" xmlns:r="http://schemas.openxmlformats.org/officeDocument/2006/relationships" xmlns:m="http://schemas.openxmlformats.org/officeDocument/2006/math" xmlns:v="urn:schemas-microsoft-com:vml" xmlns:wp14="http://schemas.microsoft.com/office/word/2010/wordprocessingDrawing" xmlns:wp="http://schemas.openxmlformats.org/drawingml/2006/wordprocessingDrawing" xmlns:w10="urn:schemas-microsoft-com:office:word" xmlns:w="http://schemas.openxmlformats.org/wordprocessingml/2006/main" xmlns:w14="http://schemas.microsoft.com/office/word/2010/wordml" xmlns:w15="http://schemas.microsoft.com/office/word/2012/wordml" xmlns:w16cid="http://schemas.microsoft.com/office/word/2016/wordml/cid" xmlns:w16se="http://schemas.microsoft.com/office/word/2015/wordml/symex" xmlns:wpg="http://schemas.microsoft.com/office/word/2010/wordprocessingGroup" xmlns:wpi="http://schemas.microsoft.com/office/word/2010/wordprocessingInk" xmlns:wne="http://schemas.microsoft.com/office/word/2006/wordml" xmlns:wps="http://schemas.microsoft.com/office/word/2010/wordprocessingShape" mc:Ignorable="w14 w15 w16se w16cid wp14">
-  <w:endnote w:type="separator" w:id="-1">
-    <w:p>
-      <w:r>
-        <w:separator/>
-      </w:r>
-    </w:p>
-  </w:endnote>
-  <w:endnote w:type="continuationSeparator" w:id="0">
-    <w:p>
-      <w:r>
-        <w:continuationSeparator/>
-      </w:r>
-    </w:p>
-  </w:endnote>
-</w:endnotes>
-</file>
-
-<file path=word/footnotes.xml><?xml version="1.0" encoding="utf-8"?>
-<w:footnotes xmlns:wpc="http://schemas.microsoft.com/office/word/2010/wordprocessingCanvas" xmlns:cx="http://schemas.microsoft.com/office/drawing/2014/chartex" xmlns:cx1="http://schemas.microsoft.com/office/drawing/2015/9/8/chartex" xmlns:cx2="http://schemas.microsoft.com/office/drawing/2015/10/21/chartex" xmlns:cx3="http://schemas.microsoft.com/office/drawing/2016/5/9/chartex" xmlns:cx4="http://schemas.microsoft.com/office/drawing/2016/5/10/chartex" xmlns:cx5="http://schemas.microsoft.com/office/drawing/2016/5/11/chartex" xmlns:cx6="http://schemas.microsoft.com/office/drawing/2016/5/12/chartex" xmlns:cx7="http://schemas.microsoft.com/office/drawing/2016/5/13/chartex" xmlns:cx8="http://schemas.microsoft.com/office/drawing/2016/5/14/chartex" xmlns:mc="http://schemas.openxmlformats.org/markup-compatibility/2006" xmlns:aink="http://schemas.microsoft.com/office/drawing/2016/ink" xmlns:am3d="http://schemas.microsoft.com/office/drawing/2017/model3d" xmlns:o="urn:schemas-microsoft-com:office:office" xmlns:r="http://schemas.openxmlformats.org/officeDocument/2006/relationships" xmlns:m="http://schemas.openxmlformats.org/officeDocument/2006/math" xmlns:v="urn:schemas-microsoft-com:vml" xmlns:wp14="http://schemas.microsoft.com/office/word/2010/wordprocessingDrawing" xmlns:wp="http://schemas.openxmlformats.org/drawingml/2006/wordprocessingDrawing" xmlns:w10="urn:schemas-microsoft-com:office:word" xmlns:w="http://schemas.openxmlformats.org/wordprocessingml/2006/main" xmlns:w14="http://schemas.microsoft.com/office/word/2010/wordml" xmlns:w15="http://schemas.microsoft.com/office/word/2012/wordml" xmlns:w16cid="http://schemas.microsoft.com/office/word/2016/wordml/cid" xmlns:w16se="http://schemas.microsoft.com/office/word/2015/wordml/symex" xmlns:wpg="http://schemas.microsoft.com/office/word/2010/wordprocessingGroup" xmlns:wpi="http://schemas.microsoft.com/office/word/2010/wordprocessingInk" xmlns:wne="http://schemas.microsoft.com/office/word/2006/wordml" xmlns:wps="http://schemas.microsoft.com/office/word/2010/wordprocessingShape" mc:Ignorable="w14 w15 w16se w16cid wp14">
-  <w:footnote w:type="separator" w:id="-1">
-    <w:p>
-      <w:r>
-        <w:separator/>
-      </w:r>
-    </w:p>
-  </w:footnote>
-  <w:footnote w:type="continuationSeparator" w:id="0">
-    <w:p>
-      <w:r>
-        <w:continuationSeparator/>
-      </w:r>
-    </w:p>
-  </w:footnote>
-</w:footnotes>
-</file>
-
 <file path=word/header1.xml><?xml version="1.0" encoding="utf-8"?>
-<w:hdr xmlns:wpc="http://schemas.microsoft.com/office/word/2010/wordprocessingCanvas" xmlns:cx="http://schemas.microsoft.com/office/drawing/2014/chartex" xmlns:cx1="http://schemas.microsoft.com/office/drawing/2015/9/8/chartex" xmlns:cx2="http://schemas.microsoft.com/office/drawing/2015/10/21/chartex" xmlns:cx3="http://schemas.microsoft.com/office/drawing/2016/5/9/chartex" xmlns:cx4="http://schemas.microsoft.com/office/drawing/2016/5/10/chartex" xmlns:cx5="http://schemas.microsoft.com/office/drawing/2016/5/11/chartex" xmlns:cx6="http://schemas.microsoft.com/office/drawing/2016/5/12/chartex" xmlns:cx7="http://schemas.microsoft.com/office/drawing/2016/5/13/chartex" xmlns:cx8="http://schemas.microsoft.com/office/drawing/2016/5/14/chartex" xmlns:mc="http://schemas.openxmlformats.org/markup-compatibility/2006" xmlns:aink="http://schemas.microsoft.com/office/drawing/2016/ink" xmlns:am3d="http://schemas.microsoft.com/office/drawing/2017/model3d" xmlns:o="urn:schemas-microsoft-com:office:office" xmlns:r="http://schemas.openxmlformats.org/officeDocument/2006/relationships" xmlns:m="http://schemas.openxmlformats.org/officeDocument/2006/math" xmlns:v="urn:schemas-microsoft-com:vml" xmlns:wp14="http://schemas.microsoft.com/office/word/2010/wordprocessingDrawing" xmlns:wp="http://schemas.openxmlformats.org/drawingml/2006/wordprocessingDrawing" xmlns:w10="urn:schemas-microsoft-com:office:word" xmlns:w="http://schemas.openxmlformats.org/wordprocessingml/2006/main" xmlns:w14="http://schemas.microsoft.com/office/word/2010/wordml" xmlns:w15="http://schemas.microsoft.com/office/word/2012/wordml" xmlns:w16cid="http://schemas.microsoft.com/office/word/2016/wordml/cid" xmlns:w16se="http://schemas.microsoft.com/office/word/2015/wordml/symex" xmlns:wpg="http://schemas.microsoft.com/office/word/2010/wordprocessingGroup" xmlns:wpi="http://schemas.microsoft.com/office/word/2010/wordprocessingInk" xmlns:wne="http://schemas.microsoft.com/office/word/2006/wordml" xmlns:wps="http://schemas.microsoft.com/office/word/2010/wordprocessingShape" mc:Ignorable="w14 w15 w16se w16cid wp14">
+<w:hdr xmlns:o="urn:schemas-microsoft-com:office:office" xmlns:r="http://schemas.openxmlformats.org/officeDocument/2006/relationships" xmlns:v="urn:schemas-microsoft-com:vml" xmlns:w="http://schemas.openxmlformats.org/wordprocessingml/2006/main" xmlns:w10="urn:schemas-microsoft-com:office:word" xmlns:wp="http://schemas.openxmlformats.org/drawingml/2006/wordprocessingDrawing" xmlns:wps="http://schemas.microsoft.com/office/word/2010/wordprocessingShape" xmlns:wpg="http://schemas.microsoft.com/office/word/2010/wordprocessingGroup" xmlns:mc="http://schemas.openxmlformats.org/markup-compatibility/2006" xmlns:wp14="http://schemas.microsoft.com/office/word/2010/wordprocessingDrawing" xmlns:w14="http://schemas.microsoft.com/office/word/2010/wordml" mc:Ignorable="w14 wp14">
   <w:p>
     <w:pPr>
       <w:pStyle w:val="Header"/>
@@ -705,102 +842,212 @@
     </w:pPr>
     <w:r>
       <w:rPr>
-        <w:noProof/>
+        <w:sz w:val="30"/>
+        <w:szCs w:val="30"/>
       </w:rPr>
-      <w:pict w14:anchorId="6627D64C">
-        <v:rect id="Frame1" o:spid="_x0000_s2049" style="position:absolute;left:0;text-align:left;margin-left:0;margin-top:.05pt;width:8.8pt;height:1.95pt;z-index:-251658752;visibility:visible;mso-wrap-style:square;mso-wrap-distance-left:0;mso-wrap-distance-top:0;mso-wrap-distance-right:0;mso-wrap-distance-bottom:0;mso-position-horizontal:center;mso-position-horizontal-relative:margin;mso-position-vertical:absolute;mso-position-vertical-relative:text;v-text-anchor:top" o:gfxdata="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" filled="f" stroked="f">
-          <v:textbox inset="0,0,0,0">
-            <w:txbxContent>
-              <w:p>
-                <w:pPr>
-                  <w:pStyle w:val="Header"/>
-                </w:pPr>
-                <w:r>
-                  <w:rPr>
-                    <w:rStyle w:val="PageNumber"/>
-                    <w:color w:val="000000"/>
-                    <w:sz w:val="30"/>
-                    <w:szCs w:val="30"/>
-                  </w:rPr>
-                  <w:fldChar w:fldCharType="begin"/>
-                </w:r>
-                <w:r>
-                  <w:rPr>
-                    <w:rStyle w:val="PageNumber"/>
-                    <w:sz w:val="30"/>
-                    <w:szCs w:val="30"/>
-                  </w:rPr>
-                  <w:instrText>PAGE</w:instrText>
-                </w:r>
-                <w:r>
-                  <w:rPr>
-                    <w:rStyle w:val="PageNumber"/>
-                    <w:sz w:val="30"/>
-                    <w:szCs w:val="30"/>
-                  </w:rPr>
-                  <w:fldChar w:fldCharType="separate"/>
-                </w:r>
-                <w:r>
-                  <w:rPr>
-                    <w:rStyle w:val="PageNumber"/>
-                    <w:sz w:val="30"/>
-                    <w:szCs w:val="30"/>
-                  </w:rPr>
-                  <w:t>3</w:t>
-                </w:r>
-                <w:r>
-                  <w:rPr>
-                    <w:rStyle w:val="PageNumber"/>
-                    <w:sz w:val="30"/>
-                    <w:szCs w:val="30"/>
-                  </w:rPr>
-                  <w:fldChar w:fldCharType="end"/>
-                </w:r>
-              </w:p>
-            </w:txbxContent>
-          </v:textbox>
-          <w10:wrap type="square" side="largest" anchorx="margin"/>
-        </v:rect>
-      </w:pict>
+      <mc:AlternateContent>
+        <mc:Choice Requires="wps">
+          <w:drawing>
+            <wp:anchor behindDoc="1" distT="0" distB="0" distL="0" distR="0" simplePos="0" locked="0" layoutInCell="1" allowOverlap="1" relativeHeight="2">
+              <wp:simplePos x="0" y="0"/>
+              <wp:positionH relativeFrom="column">
+                <wp:align>center</wp:align>
+              </wp:positionH>
+              <wp:positionV relativeFrom="paragraph">
+                <wp:posOffset>635</wp:posOffset>
+              </wp:positionV>
+              <wp:extent cx="112395" cy="25400"/>
+              <wp:effectExtent l="0" t="0" r="0" b="0"/>
+              <wp:wrapSquare wrapText="bothSides"/>
+              <wp:docPr id="1" name="Image1"/>
+              <a:graphic xmlns:a="http://schemas.openxmlformats.org/drawingml/2006/main">
+                <a:graphicData uri="http://schemas.microsoft.com/office/word/2010/wordprocessingShape">
+                  <wps:wsp>
+                    <wps:cNvSpPr/>
+                    <wps:spPr>
+                      <a:xfrm>
+                        <a:off x="0" y="0"/>
+                        <a:ext cx="111600" cy="24840"/>
+                      </a:xfrm>
+                      <a:prstGeom prst="rect">
+                        <a:avLst/>
+                      </a:prstGeom>
+                      <a:noFill/>
+                      <a:ln>
+                        <a:noFill/>
+                      </a:ln>
+                    </wps:spPr>
+                    <wps:style>
+                      <a:lnRef idx="0"/>
+                      <a:fillRef idx="0"/>
+                      <a:effectRef idx="0"/>
+                      <a:fontRef idx="minor"/>
+                    </wps:style>
+                    <wps:txbx>
+                      <w:txbxContent>
+                        <w:p>
+                          <w:pPr>
+                            <w:pStyle w:val="Header"/>
+                            <w:rPr/>
+                          </w:pPr>
+                          <w:r>
+                            <w:rPr>
+                              <w:rStyle w:val="Pagenumber"/>
+                              <w:color w:val="auto"/>
+                              <w:sz w:val="30"/>
+                              <w:szCs w:val="30"/>
+                            </w:rPr>
+                            <w:fldChar w:fldCharType="begin"/>
+                          </w:r>
+                          <w:r>
+                            <w:rPr>
+                              <w:rStyle w:val="Pagenumber"/>
+                              <w:sz w:val="30"/>
+                              <w:szCs w:val="30"/>
+                            </w:rPr>
+                            <w:instrText> PAGE </w:instrText>
+                          </w:r>
+                          <w:r>
+                            <w:rPr>
+                              <w:rStyle w:val="Pagenumber"/>
+                              <w:sz w:val="30"/>
+                              <w:szCs w:val="30"/>
+                            </w:rPr>
+                            <w:fldChar w:fldCharType="separate"/>
+                          </w:r>
+                          <w:r>
+                            <w:rPr>
+                              <w:rStyle w:val="Pagenumber"/>
+                              <w:sz w:val="30"/>
+                              <w:szCs w:val="30"/>
+                            </w:rPr>
+                            <w:t>0</w:t>
+                          </w:r>
+                          <w:r>
+                            <w:rPr>
+                              <w:rStyle w:val="Pagenumber"/>
+                              <w:sz w:val="30"/>
+                              <w:szCs w:val="30"/>
+                            </w:rPr>
+                            <w:fldChar w:fldCharType="end"/>
+                          </w:r>
+                        </w:p>
+                      </w:txbxContent>
+                    </wps:txbx>
+                    <wps:bodyPr lIns="0" rIns="0" tIns="0" bIns="0">
+                      <a:noAutofit/>
+                    </wps:bodyPr>
+                  </wps:wsp>
+                </a:graphicData>
+              </a:graphic>
+            </wp:anchor>
+          </w:drawing>
+        </mc:Choice>
+        <mc:Fallback>
+          <w:pict>
+            <v:rect id="shape_0" ID="Image1" stroked="f" style="position:absolute;margin-left:0pt;margin-top:0.05pt;width:8.75pt;height:1.9pt;mso-position-horizontal:center">
+              <w10:wrap type="square"/>
+              <v:fill o:detectmouseclick="t" on="false"/>
+              <v:stroke color="#3465a4" joinstyle="round" endcap="flat"/>
+              <v:textbox>
+                <w:txbxContent>
+                  <w:p>
+                    <w:pPr>
+                      <w:pStyle w:val="Header"/>
+                      <w:rPr/>
+                    </w:pPr>
+                    <w:r>
+                      <w:rPr>
+                        <w:rStyle w:val="Pagenumber"/>
+                        <w:color w:val="auto"/>
+                        <w:sz w:val="30"/>
+                        <w:szCs w:val="30"/>
+                      </w:rPr>
+                      <w:fldChar w:fldCharType="begin"/>
+                    </w:r>
+                    <w:r>
+                      <w:rPr>
+                        <w:rStyle w:val="Pagenumber"/>
+                        <w:sz w:val="30"/>
+                        <w:szCs w:val="30"/>
+                      </w:rPr>
+                      <w:instrText> PAGE </w:instrText>
+                    </w:r>
+                    <w:r>
+                      <w:rPr>
+                        <w:rStyle w:val="Pagenumber"/>
+                        <w:sz w:val="30"/>
+                        <w:szCs w:val="30"/>
+                      </w:rPr>
+                      <w:fldChar w:fldCharType="separate"/>
+                    </w:r>
+                    <w:r>
+                      <w:rPr>
+                        <w:rStyle w:val="Pagenumber"/>
+                        <w:sz w:val="30"/>
+                        <w:szCs w:val="30"/>
+                      </w:rPr>
+                      <w:t>0</w:t>
+                    </w:r>
+                    <w:r>
+                      <w:rPr>
+                        <w:rStyle w:val="Pagenumber"/>
+                        <w:sz w:val="30"/>
+                        <w:szCs w:val="30"/>
+                      </w:rPr>
+                      <w:fldChar w:fldCharType="end"/>
+                    </w:r>
+                  </w:p>
+                </w:txbxContent>
+              </v:textbox>
+            </v:rect>
+          </w:pict>
+        </mc:Fallback>
+      </mc:AlternateContent>
     </w:r>
   </w:p>
 </w:hdr>
 </file>
 
 <file path=word/header2.xml><?xml version="1.0" encoding="utf-8"?>
-<w:hdr xmlns:wpc="http://schemas.microsoft.com/office/word/2010/wordprocessingCanvas" xmlns:cx="http://schemas.microsoft.com/office/drawing/2014/chartex" xmlns:cx1="http://schemas.microsoft.com/office/drawing/2015/9/8/chartex" xmlns:cx2="http://schemas.microsoft.com/office/drawing/2015/10/21/chartex" xmlns:cx3="http://schemas.microsoft.com/office/drawing/2016/5/9/chartex" xmlns:cx4="http://schemas.microsoft.com/office/drawing/2016/5/10/chartex" xmlns:cx5="http://schemas.microsoft.com/office/drawing/2016/5/11/chartex" xmlns:cx6="http://schemas.microsoft.com/office/drawing/2016/5/12/chartex" xmlns:cx7="http://schemas.microsoft.com/office/drawing/2016/5/13/chartex" xmlns:cx8="http://schemas.microsoft.com/office/drawing/2016/5/14/chartex" xmlns:mc="http://schemas.openxmlformats.org/markup-compatibility/2006" xmlns:aink="http://schemas.microsoft.com/office/drawing/2016/ink" xmlns:am3d="http://schemas.microsoft.com/office/drawing/2017/model3d" xmlns:o="urn:schemas-microsoft-com:office:office" xmlns:r="http://schemas.openxmlformats.org/officeDocument/2006/relationships" xmlns:m="http://schemas.openxmlformats.org/officeDocument/2006/math" xmlns:v="urn:schemas-microsoft-com:vml" xmlns:wp14="http://schemas.microsoft.com/office/word/2010/wordprocessingDrawing" xmlns:wp="http://schemas.openxmlformats.org/drawingml/2006/wordprocessingDrawing" xmlns:w10="urn:schemas-microsoft-com:office:word" xmlns:w="http://schemas.openxmlformats.org/wordprocessingml/2006/main" xmlns:w14="http://schemas.microsoft.com/office/word/2010/wordml" xmlns:w15="http://schemas.microsoft.com/office/word/2012/wordml" xmlns:w16cid="http://schemas.microsoft.com/office/word/2016/wordml/cid" xmlns:w16se="http://schemas.microsoft.com/office/word/2015/wordml/symex" xmlns:wpg="http://schemas.microsoft.com/office/word/2010/wordprocessingGroup" xmlns:wpi="http://schemas.microsoft.com/office/word/2010/wordprocessingInk" xmlns:wne="http://schemas.microsoft.com/office/word/2006/wordml" xmlns:wps="http://schemas.microsoft.com/office/word/2010/wordprocessingShape" mc:Ignorable="w14 w15 w16se w16cid wp14">
+<w:hdr xmlns:o="urn:schemas-microsoft-com:office:office" xmlns:r="http://schemas.openxmlformats.org/officeDocument/2006/relationships" xmlns:v="urn:schemas-microsoft-com:vml" xmlns:w="http://schemas.openxmlformats.org/wordprocessingml/2006/main" xmlns:w10="urn:schemas-microsoft-com:office:word" xmlns:wp="http://schemas.openxmlformats.org/drawingml/2006/wordprocessingDrawing" xmlns:wps="http://schemas.microsoft.com/office/word/2010/wordprocessingShape" xmlns:wpg="http://schemas.microsoft.com/office/word/2010/wordprocessingGroup" xmlns:mc="http://schemas.openxmlformats.org/markup-compatibility/2006" xmlns:wp14="http://schemas.microsoft.com/office/word/2010/wordprocessingDrawing" xmlns:w14="http://schemas.microsoft.com/office/word/2010/wordml" mc:Ignorable="w14 wp14">
   <w:p>
     <w:pPr>
       <w:pStyle w:val="Header"/>
+      <w:rPr/>
     </w:pPr>
+    <w:r>
+      <w:rPr/>
+    </w:r>
   </w:p>
 </w:hdr>
 </file>
 
 <file path=word/styles.xml><?xml version="1.0" encoding="utf-8"?>
-<w:styles xmlns:mc="http://schemas.openxmlformats.org/markup-compatibility/2006" xmlns:r="http://schemas.openxmlformats.org/officeDocument/2006/relationships" xmlns:w="http://schemas.openxmlformats.org/wordprocessingml/2006/main" xmlns:w14="http://schemas.microsoft.com/office/word/2010/wordml" xmlns:w15="http://schemas.microsoft.com/office/word/2012/wordml" xmlns:w16cid="http://schemas.microsoft.com/office/word/2016/wordml/cid" xmlns:w16se="http://schemas.microsoft.com/office/word/2015/wordml/symex" mc:Ignorable="w14 w15 w16se w16cid">
+<w:styles xmlns:w="http://schemas.openxmlformats.org/wordprocessingml/2006/main" xmlns:w14="http://schemas.microsoft.com/office/word/2010/wordml" xmlns:mc="http://schemas.openxmlformats.org/markup-compatibility/2006" mc:Ignorable="w14">
   <w:docDefaults>
     <w:rPrDefault>
       <w:rPr>
-        <w:rFonts w:ascii="Liberation Serif" w:eastAsia="Noto Sans CJK SC Regular" w:hAnsi="Liberation Serif" w:cs="Lohit Devanagari"/>
-        <w:sz w:val="24"/>
+        <w:rFonts w:ascii="Liberation Serif" w:hAnsi="Liberation Serif" w:eastAsia="Noto Sans CJK SC Regular" w:cs="Lohit Devanagari"/>
         <w:szCs w:val="24"/>
         <w:lang w:val="ru-RU" w:eastAsia="zh-CN" w:bidi="hi-IN"/>
       </w:rPr>
     </w:rPrDefault>
-    <w:pPrDefault/>
+    <w:pPrDefault>
+      <w:pPr/>
+    </w:pPrDefault>
   </w:docDefaults>
   <w:latentStyles w:defLockedState="0" w:defUIPriority="99" w:defSemiHidden="0" w:defUnhideWhenUsed="0" w:defQFormat="0" w:count="376">
     <w:lsdException w:name="Normal" w:uiPriority="0" w:qFormat="1"/>
     <w:lsdException w:name="heading 1" w:uiPriority="9" w:qFormat="1"/>
-    <w:lsdException w:name="heading 2" w:semiHidden="1" w:uiPriority="9" w:unhideWhenUsed="1" w:qFormat="1"/>
-    <w:lsdException w:name="heading 3" w:semiHidden="1" w:uiPriority="9" w:unhideWhenUsed="1" w:qFormat="1"/>
-    <w:lsdException w:name="heading 4" w:semiHidden="1" w:uiPriority="9" w:unhideWhenUsed="1" w:qFormat="1"/>
-    <w:lsdException w:name="heading 5" w:semiHidden="1" w:uiPriority="9" w:unhideWhenUsed="1" w:qFormat="1"/>
-    <w:lsdException w:name="heading 6" w:semiHidden="1" w:uiPriority="9" w:unhideWhenUsed="1" w:qFormat="1"/>
-    <w:lsdException w:name="heading 7" w:semiHidden="1" w:uiPriority="9" w:unhideWhenUsed="1" w:qFormat="1"/>
-    <w:lsdException w:name="heading 8" w:semiHidden="1" w:uiPriority="9" w:unhideWhenUsed="1" w:qFormat="1"/>
-    <w:lsdException w:name="heading 9" w:semiHidden="1" w:uiPriority="9" w:unhideWhenUsed="1" w:qFormat="1"/>
+    <w:lsdException w:name="heading 2" w:uiPriority="9" w:semiHidden="1" w:unhideWhenUsed="1" w:qFormat="1"/>
+    <w:lsdException w:name="heading 3" w:uiPriority="9" w:semiHidden="1" w:unhideWhenUsed="1" w:qFormat="1"/>
+    <w:lsdException w:name="heading 4" w:uiPriority="9" w:semiHidden="1" w:unhideWhenUsed="1" w:qFormat="1"/>
+    <w:lsdException w:name="heading 5" w:uiPriority="9" w:semiHidden="1" w:unhideWhenUsed="1" w:qFormat="1"/>
+    <w:lsdException w:name="heading 6" w:uiPriority="9" w:semiHidden="1" w:unhideWhenUsed="1" w:qFormat="1"/>
+    <w:lsdException w:name="heading 7" w:uiPriority="9" w:semiHidden="1" w:unhideWhenUsed="1" w:qFormat="1"/>
+    <w:lsdException w:name="heading 8" w:uiPriority="9" w:semiHidden="1" w:unhideWhenUsed="1" w:qFormat="1"/>
+    <w:lsdException w:name="heading 9" w:uiPriority="9" w:semiHidden="1" w:unhideWhenUsed="1" w:qFormat="1"/>
     <w:lsdException w:name="index 1" w:semiHidden="1" w:unhideWhenUsed="1"/>
     <w:lsdException w:name="index 2" w:semiHidden="1" w:unhideWhenUsed="1"/>
     <w:lsdException w:name="index 3" w:semiHidden="1" w:unhideWhenUsed="1"/>
@@ -810,22 +1057,22 @@
     <w:lsdException w:name="index 7" w:semiHidden="1" w:unhideWhenUsed="1"/>
     <w:lsdException w:name="index 8" w:semiHidden="1" w:unhideWhenUsed="1"/>
     <w:lsdException w:name="index 9" w:semiHidden="1" w:unhideWhenUsed="1"/>
-    <w:lsdException w:name="toc 1" w:semiHidden="1" w:uiPriority="39" w:unhideWhenUsed="1"/>
-    <w:lsdException w:name="toc 2" w:semiHidden="1" w:uiPriority="39" w:unhideWhenUsed="1"/>
-    <w:lsdException w:name="toc 3" w:semiHidden="1" w:uiPriority="39" w:unhideWhenUsed="1"/>
-    <w:lsdException w:name="toc 4" w:semiHidden="1" w:uiPriority="39" w:unhideWhenUsed="1"/>
-    <w:lsdException w:name="toc 5" w:semiHidden="1" w:uiPriority="39" w:unhideWhenUsed="1"/>
-    <w:lsdException w:name="toc 6" w:semiHidden="1" w:uiPriority="39" w:unhideWhenUsed="1"/>
-    <w:lsdException w:name="toc 7" w:semiHidden="1" w:uiPriority="39" w:unhideWhenUsed="1"/>
-    <w:lsdException w:name="toc 8" w:semiHidden="1" w:uiPriority="39" w:unhideWhenUsed="1"/>
-    <w:lsdException w:name="toc 9" w:semiHidden="1" w:uiPriority="39" w:unhideWhenUsed="1"/>
+    <w:lsdException w:name="toc 1" w:uiPriority="39" w:semiHidden="1" w:unhideWhenUsed="1"/>
+    <w:lsdException w:name="toc 2" w:uiPriority="39" w:semiHidden="1" w:unhideWhenUsed="1"/>
+    <w:lsdException w:name="toc 3" w:uiPriority="39" w:semiHidden="1" w:unhideWhenUsed="1"/>
+    <w:lsdException w:name="toc 4" w:uiPriority="39" w:semiHidden="1" w:unhideWhenUsed="1"/>
+    <w:lsdException w:name="toc 5" w:uiPriority="39" w:semiHidden="1" w:unhideWhenUsed="1"/>
+    <w:lsdException w:name="toc 6" w:uiPriority="39" w:semiHidden="1" w:unhideWhenUsed="1"/>
+    <w:lsdException w:name="toc 7" w:uiPriority="39" w:semiHidden="1" w:unhideWhenUsed="1"/>
+    <w:lsdException w:name="toc 8" w:uiPriority="39" w:semiHidden="1" w:unhideWhenUsed="1"/>
+    <w:lsdException w:name="toc 9" w:uiPriority="39" w:semiHidden="1" w:unhideWhenUsed="1"/>
     <w:lsdException w:name="Normal Indent" w:semiHidden="1" w:unhideWhenUsed="1"/>
     <w:lsdException w:name="footnote text" w:semiHidden="1" w:unhideWhenUsed="1"/>
     <w:lsdException w:name="annotation text" w:semiHidden="1" w:unhideWhenUsed="1"/>
     <w:lsdException w:name="header" w:semiHidden="1" w:unhideWhenUsed="1"/>
     <w:lsdException w:name="footer" w:semiHidden="1" w:unhideWhenUsed="1"/>
     <w:lsdException w:name="index heading" w:semiHidden="1" w:unhideWhenUsed="1"/>
-    <w:lsdException w:name="caption" w:semiHidden="1" w:uiPriority="35" w:unhideWhenUsed="1" w:qFormat="1"/>
+    <w:lsdException w:name="caption" w:uiPriority="35" w:semiHidden="1" w:unhideWhenUsed="1" w:qFormat="1"/>
     <w:lsdException w:name="table of figures" w:semiHidden="1" w:unhideWhenUsed="1"/>
     <w:lsdException w:name="envelope address" w:semiHidden="1" w:unhideWhenUsed="1"/>
     <w:lsdException w:name="envelope return" w:semiHidden="1" w:unhideWhenUsed="1"/>
@@ -856,7 +1103,7 @@
     <w:lsdException w:name="Title" w:uiPriority="10" w:qFormat="1"/>
     <w:lsdException w:name="Closing" w:semiHidden="1" w:unhideWhenUsed="1"/>
     <w:lsdException w:name="Signature" w:semiHidden="1" w:unhideWhenUsed="1"/>
-    <w:lsdException w:name="Default Paragraph Font" w:semiHidden="1" w:uiPriority="1" w:unhideWhenUsed="1"/>
+    <w:lsdException w:name="Default Paragraph Font" w:uiPriority="1" w:semiHidden="1" w:unhideWhenUsed="1"/>
     <w:lsdException w:name="Body Text" w:semiHidden="1" w:unhideWhenUsed="1"/>
     <w:lsdException w:name="Body Text Indent" w:semiHidden="1" w:unhideWhenUsed="1"/>
     <w:lsdException w:name="List Continue" w:semiHidden="1" w:unhideWhenUsed="1"/>
@@ -1056,8 +1303,8 @@
     <w:lsdException w:name="Subtle Reference" w:uiPriority="31" w:qFormat="1"/>
     <w:lsdException w:name="Intense Reference" w:uiPriority="32" w:qFormat="1"/>
     <w:lsdException w:name="Book Title" w:uiPriority="33" w:qFormat="1"/>
-    <w:lsdException w:name="Bibliography" w:semiHidden="1" w:uiPriority="37" w:unhideWhenUsed="1"/>
-    <w:lsdException w:name="TOC Heading" w:semiHidden="1" w:uiPriority="39" w:unhideWhenUsed="1" w:qFormat="1"/>
+    <w:lsdException w:name="Bibliography" w:uiPriority="37" w:semiHidden="1" w:unhideWhenUsed="1"/>
+    <w:lsdException w:name="TOC Heading" w:uiPriority="39" w:semiHidden="1" w:unhideWhenUsed="1" w:qFormat="1"/>
     <w:lsdException w:name="Plain Table 1" w:uiPriority="41"/>
     <w:lsdException w:name="Plain Table 2" w:uiPriority="42"/>
     <w:lsdException w:name="Plain Table 3" w:uiPriority="43"/>
@@ -1168,25 +1415,214 @@
     <w:lsdException w:name="Unresolved Mention" w:semiHidden="1" w:unhideWhenUsed="1"/>
     <w:lsdException w:name="Smart Link" w:semiHidden="1" w:unhideWhenUsed="1"/>
   </w:latentStyles>
-  <w:style w:type="paragraph" w:default="1" w:styleId="Normal">
+  <w:style w:type="paragraph" w:styleId="Normal" w:default="1">
     <w:name w:val="Normal"/>
     <w:qFormat/>
     <w:pPr>
-      <w:overflowPunct w:val="0"/>
+      <w:widowControl/>
+      <w:overflowPunct w:val="false"/>
+      <w:bidi w:val="0"/>
+      <w:jc w:val="left"/>
       <w:textAlignment w:val="baseline"/>
     </w:pPr>
     <w:rPr>
-      <w:rFonts w:ascii="Times New Roman" w:eastAsia="Times New Roman" w:hAnsi="Times New Roman" w:cs="Times New Roman"/>
+      <w:rFonts w:ascii="Times New Roman" w:hAnsi="Times New Roman" w:eastAsia="Times New Roman" w:cs="Times New Roman"/>
+      <w:color w:val="auto"/>
+      <w:kern w:val="0"/>
       <w:sz w:val="20"/>
       <w:szCs w:val="20"/>
-      <w:lang w:bidi="ar-SA"/>
+      <w:lang w:val="ru-RU" w:eastAsia="zh-CN" w:bidi="ar-SA"/>
     </w:rPr>
   </w:style>
-  <w:style w:type="character" w:default="1" w:styleId="DefaultParagraphFont">
+  <w:style w:type="character" w:styleId="DefaultParagraphFont" w:default="1">
     <w:name w:val="Default Paragraph Font"/>
     <w:uiPriority w:val="1"/>
     <w:semiHidden/>
     <w:unhideWhenUsed/>
+    <w:qFormat/>
+    <w:rPr/>
+  </w:style>
+  <w:style w:type="character" w:styleId="WW8Num1z0" w:customStyle="1">
+    <w:name w:val="WW8Num1z0"/>
+    <w:qFormat/>
+    <w:rPr/>
+  </w:style>
+  <w:style w:type="character" w:styleId="WW8Num1z1" w:customStyle="1">
+    <w:name w:val="WW8Num1z1"/>
+    <w:qFormat/>
+    <w:rPr/>
+  </w:style>
+  <w:style w:type="character" w:styleId="WW8Num1z2" w:customStyle="1">
+    <w:name w:val="WW8Num1z2"/>
+    <w:qFormat/>
+    <w:rPr/>
+  </w:style>
+  <w:style w:type="character" w:styleId="WW8Num1z3" w:customStyle="1">
+    <w:name w:val="WW8Num1z3"/>
+    <w:qFormat/>
+    <w:rPr/>
+  </w:style>
+  <w:style w:type="character" w:styleId="WW8Num1z4" w:customStyle="1">
+    <w:name w:val="WW8Num1z4"/>
+    <w:qFormat/>
+    <w:rPr/>
+  </w:style>
+  <w:style w:type="character" w:styleId="WW8Num1z5" w:customStyle="1">
+    <w:name w:val="WW8Num1z5"/>
+    <w:qFormat/>
+    <w:rPr/>
+  </w:style>
+  <w:style w:type="character" w:styleId="WW8Num1z6" w:customStyle="1">
+    <w:name w:val="WW8Num1z6"/>
+    <w:qFormat/>
+    <w:rPr/>
+  </w:style>
+  <w:style w:type="character" w:styleId="WW8Num1z7" w:customStyle="1">
+    <w:name w:val="WW8Num1z7"/>
+    <w:qFormat/>
+    <w:rPr/>
+  </w:style>
+  <w:style w:type="character" w:styleId="WW8Num1z8" w:customStyle="1">
+    <w:name w:val="WW8Num1z8"/>
+    <w:qFormat/>
+    <w:rPr/>
+  </w:style>
+  <w:style w:type="character" w:styleId="Style14" w:customStyle="1">
+    <w:name w:val="Основной шрифт абзаца"/>
+    <w:qFormat/>
+    <w:rPr/>
+  </w:style>
+  <w:style w:type="character" w:styleId="Pagenumber">
+    <w:name w:val="page number"/>
+    <w:basedOn w:val="Style14"/>
+    <w:qFormat/>
+    <w:rPr/>
+  </w:style>
+  <w:style w:type="paragraph" w:styleId="Heading" w:customStyle="1">
+    <w:name w:val="Heading"/>
+    <w:basedOn w:val="Normal"/>
+    <w:next w:val="TextBody"/>
+    <w:qFormat/>
+    <w:pPr>
+      <w:keepNext w:val="true"/>
+      <w:spacing w:before="240" w:after="120"/>
+    </w:pPr>
+    <w:rPr>
+      <w:rFonts w:ascii="Liberation Sans" w:hAnsi="Liberation Sans" w:eastAsia="Noto Sans CJK SC Regular" w:cs="Lohit Devanagari"/>
+      <w:sz w:val="28"/>
+      <w:szCs w:val="28"/>
+    </w:rPr>
+  </w:style>
+  <w:style w:type="paragraph" w:styleId="TextBody">
+    <w:name w:val="Body Text"/>
+    <w:basedOn w:val="Normal"/>
+    <w:pPr>
+      <w:spacing w:lineRule="auto" w:line="276" w:before="0" w:after="140"/>
+    </w:pPr>
+    <w:rPr/>
+  </w:style>
+  <w:style w:type="paragraph" w:styleId="List">
+    <w:name w:val="List"/>
+    <w:basedOn w:val="TextBody"/>
+    <w:pPr/>
+    <w:rPr>
+      <w:rFonts w:cs="Lohit Devanagari"/>
+    </w:rPr>
+  </w:style>
+  <w:style w:type="paragraph" w:styleId="Caption">
+    <w:name w:val="Caption"/>
+    <w:basedOn w:val="Normal"/>
+    <w:qFormat/>
+    <w:pPr>
+      <w:suppressLineNumbers/>
+      <w:spacing w:before="120" w:after="120"/>
+    </w:pPr>
+    <w:rPr>
+      <w:rFonts w:cs="Lohit Devanagari"/>
+      <w:i/>
+      <w:iCs/>
+      <w:sz w:val="24"/>
+      <w:szCs w:val="24"/>
+    </w:rPr>
+  </w:style>
+  <w:style w:type="paragraph" w:styleId="Index" w:customStyle="1">
+    <w:name w:val="Index"/>
+    <w:basedOn w:val="Normal"/>
+    <w:qFormat/>
+    <w:pPr>
+      <w:suppressLineNumbers/>
+    </w:pPr>
+    <w:rPr>
+      <w:rFonts w:cs="Lohit Devanagari"/>
+    </w:rPr>
+  </w:style>
+  <w:style w:type="paragraph" w:styleId="Caption1">
+    <w:name w:val="caption"/>
+    <w:basedOn w:val="Normal"/>
+    <w:qFormat/>
+    <w:pPr>
+      <w:suppressLineNumbers/>
+      <w:spacing w:before="120" w:after="120"/>
+    </w:pPr>
+    <w:rPr>
+      <w:rFonts w:cs="Lohit Devanagari"/>
+      <w:i/>
+      <w:iCs/>
+      <w:sz w:val="24"/>
+      <w:szCs w:val="24"/>
+    </w:rPr>
+  </w:style>
+  <w:style w:type="paragraph" w:styleId="Header">
+    <w:name w:val="Header"/>
+    <w:basedOn w:val="Normal"/>
+    <w:pPr>
+      <w:tabs>
+        <w:tab w:val="center" w:pos="4153" w:leader="none"/>
+        <w:tab w:val="right" w:pos="8306" w:leader="none"/>
+      </w:tabs>
+      <w:overflowPunct w:val="true"/>
+      <w:textAlignment w:val="auto"/>
+    </w:pPr>
+    <w:rPr/>
+  </w:style>
+  <w:style w:type="paragraph" w:styleId="TableContents" w:customStyle="1">
+    <w:name w:val="Table Contents"/>
+    <w:basedOn w:val="Normal"/>
+    <w:qFormat/>
+    <w:pPr>
+      <w:suppressLineNumbers/>
+    </w:pPr>
+    <w:rPr/>
+  </w:style>
+  <w:style w:type="paragraph" w:styleId="TableHeading" w:customStyle="1">
+    <w:name w:val="Table Heading"/>
+    <w:basedOn w:val="TableContents"/>
+    <w:qFormat/>
+    <w:pPr>
+      <w:jc w:val="center"/>
+    </w:pPr>
+    <w:rPr>
+      <w:b/>
+      <w:bCs/>
+    </w:rPr>
+  </w:style>
+  <w:style w:type="paragraph" w:styleId="FrameContents" w:customStyle="1">
+    <w:name w:val="Frame Contents"/>
+    <w:basedOn w:val="Normal"/>
+    <w:qFormat/>
+    <w:pPr/>
+    <w:rPr/>
+  </w:style>
+  <w:style w:type="numbering" w:styleId="NoList" w:default="1">
+    <w:name w:val="No List"/>
+    <w:uiPriority w:val="99"/>
+    <w:semiHidden/>
+    <w:unhideWhenUsed/>
+    <w:qFormat/>
+  </w:style>
+  <w:style w:type="numbering" w:styleId="WW8Num1" w:customStyle="1">
+    <w:name w:val="WW8Num1"/>
+    <w:qFormat/>
   </w:style>
   <w:style w:type="table" w:default="1" w:styleId="TableNormal">
     <w:name w:val="Normal Table"/>
@@ -1203,166 +1639,19 @@
       </w:tblCellMar>
     </w:tblPr>
   </w:style>
-  <w:style w:type="numbering" w:default="1" w:styleId="NoList">
-    <w:name w:val="No List"/>
-    <w:uiPriority w:val="99"/>
-    <w:semiHidden/>
-    <w:unhideWhenUsed/>
-  </w:style>
-  <w:style w:type="character" w:customStyle="1" w:styleId="WW8Num1z0">
-    <w:name w:val="WW8Num1z0"/>
-    <w:qFormat/>
-  </w:style>
-  <w:style w:type="character" w:customStyle="1" w:styleId="WW8Num1z1">
-    <w:name w:val="WW8Num1z1"/>
-    <w:qFormat/>
-  </w:style>
-  <w:style w:type="character" w:customStyle="1" w:styleId="WW8Num1z2">
-    <w:name w:val="WW8Num1z2"/>
-    <w:qFormat/>
-  </w:style>
-  <w:style w:type="character" w:customStyle="1" w:styleId="WW8Num1z3">
-    <w:name w:val="WW8Num1z3"/>
-    <w:qFormat/>
-  </w:style>
-  <w:style w:type="character" w:customStyle="1" w:styleId="WW8Num1z4">
-    <w:name w:val="WW8Num1z4"/>
-    <w:qFormat/>
-  </w:style>
-  <w:style w:type="character" w:customStyle="1" w:styleId="WW8Num1z5">
-    <w:name w:val="WW8Num1z5"/>
-    <w:qFormat/>
-  </w:style>
-  <w:style w:type="character" w:customStyle="1" w:styleId="WW8Num1z6">
-    <w:name w:val="WW8Num1z6"/>
-    <w:qFormat/>
-  </w:style>
-  <w:style w:type="character" w:customStyle="1" w:styleId="WW8Num1z7">
-    <w:name w:val="WW8Num1z7"/>
-    <w:qFormat/>
-  </w:style>
-  <w:style w:type="character" w:customStyle="1" w:styleId="WW8Num1z8">
-    <w:name w:val="WW8Num1z8"/>
-    <w:qFormat/>
-  </w:style>
-  <w:style w:type="character" w:customStyle="1" w:styleId="a">
-    <w:name w:val="Основной шрифт абзаца"/>
-    <w:qFormat/>
-  </w:style>
-  <w:style w:type="character" w:styleId="PageNumber">
-    <w:name w:val="page number"/>
-    <w:basedOn w:val="a"/>
-  </w:style>
-  <w:style w:type="paragraph" w:customStyle="1" w:styleId="Heading">
-    <w:name w:val="Heading"/>
-    <w:basedOn w:val="Normal"/>
-    <w:next w:val="BodyText"/>
-    <w:qFormat/>
-    <w:pPr>
-      <w:keepNext/>
-      <w:spacing w:before="240" w:after="120"/>
-    </w:pPr>
-    <w:rPr>
-      <w:rFonts w:ascii="Liberation Sans" w:eastAsia="Noto Sans CJK SC Regular" w:hAnsi="Liberation Sans" w:cs="Lohit Devanagari"/>
-      <w:sz w:val="28"/>
-      <w:szCs w:val="28"/>
-    </w:rPr>
-  </w:style>
-  <w:style w:type="paragraph" w:styleId="BodyText">
-    <w:name w:val="Body Text"/>
-    <w:basedOn w:val="Normal"/>
-    <w:pPr>
-      <w:spacing w:after="140" w:line="276" w:lineRule="auto"/>
-    </w:pPr>
-  </w:style>
-  <w:style w:type="paragraph" w:styleId="List">
-    <w:name w:val="List"/>
-    <w:basedOn w:val="BodyText"/>
-    <w:rPr>
-      <w:rFonts w:cs="Lohit Devanagari"/>
-    </w:rPr>
-  </w:style>
-  <w:style w:type="paragraph" w:styleId="Caption">
-    <w:name w:val="caption"/>
-    <w:basedOn w:val="Normal"/>
-    <w:qFormat/>
-    <w:pPr>
-      <w:suppressLineNumbers/>
-      <w:spacing w:before="120" w:after="120"/>
-    </w:pPr>
-    <w:rPr>
-      <w:rFonts w:cs="Lohit Devanagari"/>
-      <w:i/>
-      <w:iCs/>
-      <w:sz w:val="24"/>
-      <w:szCs w:val="24"/>
-    </w:rPr>
-  </w:style>
-  <w:style w:type="paragraph" w:customStyle="1" w:styleId="Index">
-    <w:name w:val="Index"/>
-    <w:basedOn w:val="Normal"/>
-    <w:qFormat/>
-    <w:pPr>
-      <w:suppressLineNumbers/>
-    </w:pPr>
-    <w:rPr>
-      <w:rFonts w:cs="Lohit Devanagari"/>
-    </w:rPr>
-  </w:style>
-  <w:style w:type="paragraph" w:styleId="Header">
-    <w:name w:val="header"/>
-    <w:basedOn w:val="Normal"/>
-    <w:pPr>
-      <w:tabs>
-        <w:tab w:val="center" w:pos="4153"/>
-        <w:tab w:val="right" w:pos="8306"/>
-      </w:tabs>
-      <w:overflowPunct/>
-      <w:textAlignment w:val="auto"/>
-    </w:pPr>
-  </w:style>
-  <w:style w:type="paragraph" w:customStyle="1" w:styleId="TableContents">
-    <w:name w:val="Table Contents"/>
-    <w:basedOn w:val="Normal"/>
-    <w:qFormat/>
-    <w:pPr>
-      <w:suppressLineNumbers/>
-    </w:pPr>
-  </w:style>
-  <w:style w:type="paragraph" w:customStyle="1" w:styleId="TableHeading">
-    <w:name w:val="Table Heading"/>
-    <w:basedOn w:val="TableContents"/>
-    <w:qFormat/>
-    <w:pPr>
-      <w:jc w:val="center"/>
-    </w:pPr>
-    <w:rPr>
-      <w:b/>
-      <w:bCs/>
-    </w:rPr>
-  </w:style>
-  <w:style w:type="paragraph" w:customStyle="1" w:styleId="FrameContents">
-    <w:name w:val="Frame Contents"/>
-    <w:basedOn w:val="Normal"/>
-    <w:qFormat/>
-  </w:style>
-  <w:style w:type="numbering" w:customStyle="1" w:styleId="WW8Num1">
-    <w:name w:val="WW8Num1"/>
-    <w:qFormat/>
-  </w:style>
   <w:style w:type="table" w:styleId="TableGrid">
     <w:name w:val="Table Grid"/>
     <w:basedOn w:val="TableNormal"/>
     <w:uiPriority w:val="39"/>
-    <w:rsid w:val="005D7147"/>
+    <w:rsid w:val="005d7147"/>
     <w:tblPr>
       <w:tblBorders>
-        <w:top w:val="single" w:sz="4" w:space="0" w:color="auto"/>
-        <w:left w:val="single" w:sz="4" w:space="0" w:color="auto"/>
-        <w:bottom w:val="single" w:sz="4" w:space="0" w:color="auto"/>
-        <w:right w:val="single" w:sz="4" w:space="0" w:color="auto"/>
-        <w:insideH w:val="single" w:sz="4" w:space="0" w:color="auto"/>
-        <w:insideV w:val="single" w:sz="4" w:space="0" w:color="auto"/>
+        <w:top w:val="single" w:color="auto" w:sz="4" w:space="0"/>
+        <w:left w:val="single" w:color="auto" w:sz="4" w:space="0"/>
+        <w:bottom w:val="single" w:color="auto" w:sz="4" w:space="0"/>
+        <w:right w:val="single" w:color="auto" w:sz="4" w:space="0"/>
+        <w:insideH w:val="single" w:color="auto" w:sz="4" w:space="0"/>
+        <w:insideV w:val="single" w:color="auto" w:sz="4" w:space="0"/>
       </w:tblBorders>
     </w:tblPr>
   </w:style>

</xml_diff>